<commit_message>
MenuFactory & App additions
</commit_message>
<xml_diff>
--- a/Assignment.docx
+++ b/Assignment.docx
@@ -1541,15 +1541,15 @@
       <w:pPr>
         <w:pStyle w:val="Heading1"/>
       </w:pPr>
-      <w:bookmarkStart w:id="0" w:name="_Toc530367097"/>
-      <w:bookmarkStart w:id="1" w:name="_Toc532087589"/>
-      <w:bookmarkStart w:id="2" w:name="_Toc534015480"/>
-      <w:bookmarkStart w:id="3" w:name="_Toc507769261"/>
+      <w:bookmarkStart w:id="0" w:name="_Toc507769261"/>
+      <w:bookmarkStart w:id="1" w:name="_Toc530367097"/>
+      <w:bookmarkStart w:id="2" w:name="_Toc532087589"/>
+      <w:bookmarkStart w:id="3" w:name="_Toc534015480"/>
       <w:r>
         <w:lastRenderedPageBreak/>
         <w:t>Transition Year: Music and Life Program</w:t>
       </w:r>
-      <w:bookmarkEnd w:id="3"/>
+      <w:bookmarkEnd w:id="0"/>
     </w:p>
     <w:p>
       <w:pPr>
@@ -1891,10 +1891,579 @@
     </w:p>
     <w:p>
       <w:pPr>
+        <w:ind w:left="720"/>
         <w:rPr>
           <w:lang w:val="en-US"/>
         </w:rPr>
       </w:pPr>
+      <w:r>
+        <w:rPr>
+          <w:lang w:val="en-US"/>
+        </w:rPr>
+        <w:t xml:space="preserve">This project has given me the opportunity to build upon my existing software development knowledge </w:t>
+      </w:r>
+      <w:r>
+        <w:rPr>
+          <w:lang w:val="en-US"/>
+        </w:rPr>
+        <w:br/>
+        <w:t>and experience and expand it using software development tools</w:t>
+      </w:r>
+      <w:r>
+        <w:rPr>
+          <w:lang w:val="en-US"/>
+        </w:rPr>
+        <w:t xml:space="preserve"> Eclipse and Java</w:t>
+      </w:r>
+      <w:r>
+        <w:rPr>
+          <w:lang w:val="en-US"/>
+        </w:rPr>
+        <w:t>.</w:t>
+      </w:r>
+    </w:p>
+    <w:p>
+      <w:pPr>
+        <w:ind w:left="720"/>
+        <w:rPr>
+          <w:lang w:val="en-US"/>
+        </w:rPr>
+      </w:pPr>
+      <w:r>
+        <w:rPr>
+          <w:lang w:val="en-US"/>
+        </w:rPr>
+        <w:t xml:space="preserve">The </w:t>
+      </w:r>
+      <w:r>
+        <w:rPr>
+          <w:lang w:val="en-US"/>
+        </w:rPr>
+        <w:t xml:space="preserve">design build and </w:t>
+      </w:r>
+      <w:r>
+        <w:rPr>
+          <w:lang w:val="en-US"/>
+        </w:rPr>
+        <w:t>testing of</w:t>
+      </w:r>
+      <w:r>
+        <w:rPr>
+          <w:lang w:val="en-US"/>
+        </w:rPr>
+        <w:t xml:space="preserve"> this </w:t>
+      </w:r>
+      <w:r>
+        <w:rPr>
+          <w:lang w:val="en-US"/>
+        </w:rPr>
+        <w:t xml:space="preserve">project </w:t>
+      </w:r>
+      <w:r>
+        <w:rPr>
+          <w:lang w:val="en-US"/>
+        </w:rPr>
+        <w:t xml:space="preserve">application </w:t>
+      </w:r>
+      <w:r>
+        <w:rPr>
+          <w:lang w:val="en-US"/>
+        </w:rPr>
+        <w:t xml:space="preserve">has </w:t>
+      </w:r>
+      <w:r>
+        <w:rPr>
+          <w:lang w:val="en-US"/>
+        </w:rPr>
+        <w:t>provide</w:t>
+      </w:r>
+      <w:r>
+        <w:rPr>
+          <w:lang w:val="en-US"/>
+        </w:rPr>
+        <w:t>d</w:t>
+      </w:r>
+      <w:r>
+        <w:rPr>
+          <w:lang w:val="en-US"/>
+        </w:rPr>
+        <w:t xml:space="preserve"> </w:t>
+      </w:r>
+      <w:r>
+        <w:rPr>
+          <w:lang w:val="en-US"/>
+        </w:rPr>
+        <w:t xml:space="preserve">me with an opportunity to use </w:t>
+      </w:r>
+      <w:r>
+        <w:rPr>
+          <w:lang w:val="en-US"/>
+        </w:rPr>
+        <w:br/>
+      </w:r>
+      <w:r>
+        <w:rPr>
+          <w:lang w:val="en-US"/>
+        </w:rPr>
+        <w:t xml:space="preserve">the </w:t>
+      </w:r>
+      <w:r>
+        <w:rPr>
+          <w:lang w:val="en-US"/>
+        </w:rPr>
+        <w:t>“</w:t>
+      </w:r>
+      <w:r>
+        <w:t>Transition Year: Music and Life Program</w:t>
+      </w:r>
+      <w:r>
+        <w:t>”</w:t>
+      </w:r>
+      <w:r>
+        <w:rPr>
+          <w:lang w:val="en-US"/>
+        </w:rPr>
+        <w:t xml:space="preserve"> </w:t>
+      </w:r>
+      <w:r>
+        <w:rPr>
+          <w:lang w:val="en-US"/>
+        </w:rPr>
+        <w:t>Software deve</w:t>
+      </w:r>
+      <w:r>
+        <w:rPr>
+          <w:lang w:val="en-US"/>
+        </w:rPr>
+        <w:t xml:space="preserve">lopment project to: </w:t>
+      </w:r>
+    </w:p>
+    <w:p>
+      <w:pPr>
+        <w:ind w:left="720"/>
+        <w:rPr>
+          <w:lang w:val="en-US"/>
+        </w:rPr>
+      </w:pPr>
+      <w:r>
+        <w:rPr>
+          <w:lang w:val="en-US"/>
+        </w:rPr>
+        <w:t>Demonstrate the use of development tools</w:t>
+      </w:r>
+      <w:r>
+        <w:rPr>
+          <w:lang w:val="en-US"/>
+        </w:rPr>
+        <w:t xml:space="preserve">: </w:t>
+      </w:r>
+    </w:p>
+    <w:p>
+      <w:pPr>
+        <w:pStyle w:val="ListParagraph"/>
+        <w:numPr>
+          <w:ilvl w:val="0"/>
+          <w:numId w:val="49"/>
+        </w:numPr>
+      </w:pPr>
+      <w:r>
+        <w:t>GIT</w:t>
+      </w:r>
+      <w:r>
+        <w:t xml:space="preserve"> </w:t>
+      </w:r>
+    </w:p>
+    <w:p>
+      <w:pPr>
+        <w:pStyle w:val="ListParagraph"/>
+        <w:numPr>
+          <w:ilvl w:val="0"/>
+          <w:numId w:val="49"/>
+        </w:numPr>
+      </w:pPr>
+      <w:r>
+        <w:t>MAVEN</w:t>
+      </w:r>
+      <w:r>
+        <w:t xml:space="preserve"> </w:t>
+      </w:r>
+    </w:p>
+    <w:p>
+      <w:pPr>
+        <w:pStyle w:val="ListParagraph"/>
+        <w:numPr>
+          <w:ilvl w:val="0"/>
+          <w:numId w:val="49"/>
+        </w:numPr>
+      </w:pPr>
+      <w:r>
+        <w:t>Eclipse</w:t>
+      </w:r>
+    </w:p>
+    <w:p>
+      <w:pPr>
+        <w:rPr>
+          <w:lang w:val="en-US"/>
+        </w:rPr>
+      </w:pPr>
+      <w:r>
+        <w:rPr>
+          <w:lang w:val="en-US"/>
+        </w:rPr>
+        <w:t xml:space="preserve">       </w:t>
+      </w:r>
+      <w:r>
+        <w:rPr>
+          <w:lang w:val="en-US"/>
+        </w:rPr>
+        <w:t xml:space="preserve"> </w:t>
+      </w:r>
+      <w:r>
+        <w:rPr>
+          <w:lang w:val="en-US"/>
+        </w:rPr>
+        <w:t xml:space="preserve">  </w:t>
+      </w:r>
+      <w:r>
+        <w:rPr>
+          <w:lang w:val="en-US"/>
+        </w:rPr>
+        <w:tab/>
+        <w:t>Demonstrate</w:t>
+      </w:r>
+      <w:r>
+        <w:rPr>
+          <w:lang w:val="en-US"/>
+        </w:rPr>
+        <w:t xml:space="preserve"> how to use Eclipse </w:t>
+      </w:r>
+    </w:p>
+    <w:p>
+      <w:pPr>
+        <w:ind w:firstLine="720"/>
+        <w:rPr>
+          <w:lang w:val="en-US"/>
+        </w:rPr>
+      </w:pPr>
+      <w:r>
+        <w:rPr>
+          <w:lang w:val="en-US"/>
+        </w:rPr>
+        <w:t>Provide</w:t>
+      </w:r>
+      <w:r>
+        <w:rPr>
+          <w:lang w:val="en-US"/>
+        </w:rPr>
+        <w:t xml:space="preserve"> a refresher of OOP in Java</w:t>
+      </w:r>
+    </w:p>
+    <w:p>
+      <w:pPr>
+        <w:rPr>
+          <w:lang w:val="en-US"/>
+        </w:rPr>
+      </w:pPr>
+      <w:r>
+        <w:rPr>
+          <w:lang w:val="en-US"/>
+        </w:rPr>
+        <w:t xml:space="preserve">         </w:t>
+      </w:r>
+      <w:r>
+        <w:rPr>
+          <w:lang w:val="en-US"/>
+        </w:rPr>
+        <w:t xml:space="preserve"> </w:t>
+      </w:r>
+      <w:r>
+        <w:rPr>
+          <w:lang w:val="en-US"/>
+        </w:rPr>
+        <w:t xml:space="preserve"> </w:t>
+      </w:r>
+      <w:r>
+        <w:rPr>
+          <w:lang w:val="en-US"/>
+        </w:rPr>
+        <w:tab/>
+      </w:r>
+      <w:r>
+        <w:rPr>
+          <w:lang w:val="en-US"/>
+        </w:rPr>
+        <w:t>Provide an introduction to project file structure layout - MAVEN</w:t>
+      </w:r>
+    </w:p>
+    <w:p>
+      <w:pPr>
+        <w:ind w:left="720"/>
+        <w:rPr>
+          <w:lang w:val="en-US"/>
+        </w:rPr>
+      </w:pPr>
+      <w:r>
+        <w:rPr>
+          <w:lang w:val="en-US"/>
+        </w:rPr>
+        <w:t xml:space="preserve">Archetype - Show how to setup Log4j2 - </w:t>
+      </w:r>
+      <w:r>
+        <w:rPr>
+          <w:lang w:val="en-US"/>
+        </w:rPr>
+        <w:br/>
+      </w:r>
+      <w:r>
+        <w:rPr>
+          <w:lang w:val="en-US"/>
+        </w:rPr>
+        <w:t>Provide examples of pattern</w:t>
+      </w:r>
+      <w:r>
+        <w:rPr>
+          <w:lang w:val="en-US"/>
+        </w:rPr>
+        <w:t xml:space="preserve"> use </w:t>
+      </w:r>
+    </w:p>
+    <w:p>
+      <w:pPr>
+        <w:pStyle w:val="ListParagraph"/>
+        <w:numPr>
+          <w:ilvl w:val="0"/>
+          <w:numId w:val="50"/>
+        </w:numPr>
+      </w:pPr>
+      <w:r>
+        <w:t>Singleton</w:t>
+      </w:r>
+    </w:p>
+    <w:p>
+      <w:pPr>
+        <w:pStyle w:val="ListParagraph"/>
+        <w:numPr>
+          <w:ilvl w:val="0"/>
+          <w:numId w:val="50"/>
+        </w:numPr>
+      </w:pPr>
+      <w:r>
+        <w:t>Strategy</w:t>
+      </w:r>
+    </w:p>
+    <w:p>
+      <w:pPr>
+        <w:pStyle w:val="ListParagraph"/>
+        <w:numPr>
+          <w:ilvl w:val="0"/>
+          <w:numId w:val="50"/>
+        </w:numPr>
+      </w:pPr>
+      <w:r>
+        <w:t>Factory</w:t>
+      </w:r>
+    </w:p>
+    <w:p>
+      <w:pPr>
+        <w:pStyle w:val="ListParagraph"/>
+        <w:numPr>
+          <w:ilvl w:val="0"/>
+          <w:numId w:val="50"/>
+        </w:numPr>
+      </w:pPr>
+      <w:r>
+        <w:t xml:space="preserve">DAO </w:t>
+      </w:r>
+    </w:p>
+    <w:p>
+      <w:pPr>
+        <w:rPr>
+          <w:lang w:val="en-US"/>
+        </w:rPr>
+      </w:pPr>
+      <w:r>
+        <w:rPr>
+          <w:lang w:val="en-US"/>
+        </w:rPr>
+        <w:t xml:space="preserve"> </w:t>
+      </w:r>
+      <w:r>
+        <w:rPr>
+          <w:lang w:val="en-US"/>
+        </w:rPr>
+        <w:t xml:space="preserve">          </w:t>
+      </w:r>
+      <w:r>
+        <w:rPr>
+          <w:lang w:val="en-US"/>
+        </w:rPr>
+        <w:t xml:space="preserve">Provide an MVC example </w:t>
+      </w:r>
+      <w:r>
+        <w:rPr>
+          <w:lang w:val="en-US"/>
+        </w:rPr>
+        <w:t>–</w:t>
+      </w:r>
+    </w:p>
+    <w:p>
+      <w:pPr>
+        <w:rPr>
+          <w:lang w:val="en-US"/>
+        </w:rPr>
+      </w:pPr>
+      <w:r>
+        <w:rPr>
+          <w:lang w:val="en-US"/>
+        </w:rPr>
+        <w:t xml:space="preserve">           </w:t>
+      </w:r>
+      <w:r>
+        <w:rPr>
+          <w:lang w:val="en-US"/>
+        </w:rPr>
+        <w:t>Demonstrate the use of parameters on the</w:t>
+      </w:r>
+      <w:r>
+        <w:rPr>
+          <w:lang w:val="en-US"/>
+        </w:rPr>
+        <w:t xml:space="preserve"> </w:t>
+      </w:r>
+      <w:r>
+        <w:rPr>
+          <w:lang w:val="en-US"/>
+        </w:rPr>
+        <w:t>command line,</w:t>
+      </w:r>
+    </w:p>
+    <w:p>
+      <w:pPr>
+        <w:rPr>
+          <w:lang w:val="en-US"/>
+        </w:rPr>
+      </w:pPr>
+      <w:r>
+        <w:rPr>
+          <w:lang w:val="en-US"/>
+        </w:rPr>
+        <w:t xml:space="preserve">           JOpt L</w:t>
+      </w:r>
+      <w:r>
+        <w:rPr>
+          <w:lang w:val="en-US"/>
+        </w:rPr>
+        <w:t xml:space="preserve">ibrary </w:t>
+      </w:r>
+    </w:p>
+    <w:p>
+      <w:pPr>
+        <w:rPr>
+          <w:lang w:val="en-US"/>
+        </w:rPr>
+      </w:pPr>
+      <w:r>
+        <w:rPr>
+          <w:lang w:val="en-US"/>
+        </w:rPr>
+        <w:t xml:space="preserve">           </w:t>
+      </w:r>
+      <w:r>
+        <w:rPr>
+          <w:lang w:val="en-US"/>
+        </w:rPr>
+        <w:t>Demonstrate database access methods and</w:t>
+      </w:r>
+      <w:r>
+        <w:rPr>
+          <w:lang w:val="en-US"/>
+        </w:rPr>
+        <w:t xml:space="preserve"> </w:t>
+      </w:r>
+      <w:r>
+        <w:rPr>
+          <w:lang w:val="en-US"/>
+        </w:rPr>
+        <w:t xml:space="preserve">patterns based on SQLite and java JDBC libraries </w:t>
+      </w:r>
+      <w:r>
+        <w:rPr>
+          <w:lang w:val="en-US"/>
+        </w:rPr>
+        <w:t>–</w:t>
+      </w:r>
+      <w:r>
+        <w:rPr>
+          <w:lang w:val="en-US"/>
+        </w:rPr>
+        <w:t xml:space="preserve"> </w:t>
+      </w:r>
+    </w:p>
+    <w:p>
+      <w:pPr>
+        <w:rPr>
+          <w:lang w:val="en-US"/>
+        </w:rPr>
+      </w:pPr>
+      <w:r>
+        <w:rPr>
+          <w:lang w:val="en-US"/>
+        </w:rPr>
+        <w:t xml:space="preserve">           </w:t>
+      </w:r>
+      <w:r>
+        <w:rPr>
+          <w:lang w:val="en-US"/>
+        </w:rPr>
+        <w:t>Demonstrate</w:t>
+      </w:r>
+      <w:r>
+        <w:rPr>
+          <w:lang w:val="en-US"/>
+        </w:rPr>
+        <w:t xml:space="preserve">  </w:t>
+      </w:r>
+      <w:r>
+        <w:rPr>
+          <w:lang w:val="en-US"/>
+        </w:rPr>
+        <w:t>Reflection, Exceptions, Lists, Maps, File handling</w:t>
+      </w:r>
+    </w:p>
+    <w:p>
+      <w:pPr>
+        <w:rPr>
+          <w:lang w:val="en-US"/>
+        </w:rPr>
+      </w:pPr>
+      <w:r>
+        <w:rPr>
+          <w:lang w:val="en-US"/>
+        </w:rPr>
+        <w:t xml:space="preserve"> </w:t>
+      </w:r>
+    </w:p>
+    <w:p>
+      <w:pPr>
+        <w:pStyle w:val="Heading3"/>
+      </w:pPr>
+      <w:r>
+        <w:t>Difficult Aspects of Project</w:t>
+      </w:r>
+    </w:p>
+    <w:p>
+      <w:pPr>
+        <w:ind w:left="720"/>
+        <w:rPr>
+          <w:lang w:val="en-US"/>
+        </w:rPr>
+      </w:pPr>
+      <w:r>
+        <w:rPr>
+          <w:lang w:val="en-US"/>
+        </w:rPr>
+        <w:t xml:space="preserve">The difficult aspects of this project have included use of all the tools to </w:t>
+      </w:r>
       <w:bookmarkStart w:id="6" w:name="_GoBack"/>
       <w:bookmarkEnd w:id="6"/>
     </w:p>
@@ -1903,7 +2472,7 @@
         <w:pStyle w:val="Heading3"/>
       </w:pPr>
       <w:r>
-        <w:t>Difficult Aspects of Project</w:t>
+        <w:t>What I would have done differently</w:t>
       </w:r>
     </w:p>
     <w:p>
@@ -1915,34 +2484,19 @@
     </w:p>
     <w:p>
       <w:pPr>
-        <w:pStyle w:val="Heading3"/>
-      </w:pPr>
-      <w:r>
-        <w:t>What I would have done differently</w:t>
-      </w:r>
-    </w:p>
-    <w:p>
-      <w:pPr>
         <w:rPr>
           <w:lang w:val="en-US"/>
         </w:rPr>
       </w:pPr>
     </w:p>
     <w:p>
-      <w:pPr>
-        <w:rPr>
-          <w:lang w:val="en-US"/>
-        </w:rPr>
-      </w:pPr>
+      <w:r>
+        <w:br w:type="page"/>
+      </w:r>
     </w:p>
-    <w:p>
-      <w:r>
-        <w:br w:type="page"/>
-      </w:r>
-    </w:p>
-    <w:bookmarkEnd w:id="0"/>
     <w:bookmarkEnd w:id="1"/>
     <w:bookmarkEnd w:id="2"/>
+    <w:bookmarkEnd w:id="3"/>
     <w:p>
       <w:pPr>
         <w:pStyle w:val="Heading3"/>
@@ -3422,6 +3976,119 @@
     </w:lvl>
   </w:abstractNum>
   <w:abstractNum w:abstractNumId="22" w15:restartNumberingAfterBreak="0">
+    <w:nsid w:val="22887E9B"/>
+    <w:multiLevelType w:val="hybridMultilevel"/>
+    <w:tmpl w:val="8778B106"/>
+    <w:lvl w:ilvl="0" w:tplc="18090009">
+      <w:start w:val="1"/>
+      <w:numFmt w:val="bullet"/>
+      <w:lvlText w:val=""/>
+      <w:lvlJc w:val="left"/>
+      <w:pPr>
+        <w:ind w:left="1440" w:hanging="360"/>
+      </w:pPr>
+      <w:rPr>
+        <w:rFonts w:ascii="Wingdings" w:hAnsi="Wingdings" w:hint="default"/>
+      </w:rPr>
+    </w:lvl>
+    <w:lvl w:ilvl="1" w:tplc="18090003" w:tentative="1">
+      <w:start w:val="1"/>
+      <w:numFmt w:val="bullet"/>
+      <w:lvlText w:val="o"/>
+      <w:lvlJc w:val="left"/>
+      <w:pPr>
+        <w:ind w:left="2160" w:hanging="360"/>
+      </w:pPr>
+      <w:rPr>
+        <w:rFonts w:ascii="Courier New" w:hAnsi="Courier New" w:cs="Courier New" w:hint="default"/>
+      </w:rPr>
+    </w:lvl>
+    <w:lvl w:ilvl="2" w:tplc="18090005" w:tentative="1">
+      <w:start w:val="1"/>
+      <w:numFmt w:val="bullet"/>
+      <w:lvlText w:val=""/>
+      <w:lvlJc w:val="left"/>
+      <w:pPr>
+        <w:ind w:left="2880" w:hanging="360"/>
+      </w:pPr>
+      <w:rPr>
+        <w:rFonts w:ascii="Wingdings" w:hAnsi="Wingdings" w:hint="default"/>
+      </w:rPr>
+    </w:lvl>
+    <w:lvl w:ilvl="3" w:tplc="18090001" w:tentative="1">
+      <w:start w:val="1"/>
+      <w:numFmt w:val="bullet"/>
+      <w:lvlText w:val=""/>
+      <w:lvlJc w:val="left"/>
+      <w:pPr>
+        <w:ind w:left="3600" w:hanging="360"/>
+      </w:pPr>
+      <w:rPr>
+        <w:rFonts w:ascii="Symbol" w:hAnsi="Symbol" w:hint="default"/>
+      </w:rPr>
+    </w:lvl>
+    <w:lvl w:ilvl="4" w:tplc="18090003" w:tentative="1">
+      <w:start w:val="1"/>
+      <w:numFmt w:val="bullet"/>
+      <w:lvlText w:val="o"/>
+      <w:lvlJc w:val="left"/>
+      <w:pPr>
+        <w:ind w:left="4320" w:hanging="360"/>
+      </w:pPr>
+      <w:rPr>
+        <w:rFonts w:ascii="Courier New" w:hAnsi="Courier New" w:cs="Courier New" w:hint="default"/>
+      </w:rPr>
+    </w:lvl>
+    <w:lvl w:ilvl="5" w:tplc="18090005" w:tentative="1">
+      <w:start w:val="1"/>
+      <w:numFmt w:val="bullet"/>
+      <w:lvlText w:val=""/>
+      <w:lvlJc w:val="left"/>
+      <w:pPr>
+        <w:ind w:left="5040" w:hanging="360"/>
+      </w:pPr>
+      <w:rPr>
+        <w:rFonts w:ascii="Wingdings" w:hAnsi="Wingdings" w:hint="default"/>
+      </w:rPr>
+    </w:lvl>
+    <w:lvl w:ilvl="6" w:tplc="18090001" w:tentative="1">
+      <w:start w:val="1"/>
+      <w:numFmt w:val="bullet"/>
+      <w:lvlText w:val=""/>
+      <w:lvlJc w:val="left"/>
+      <w:pPr>
+        <w:ind w:left="5760" w:hanging="360"/>
+      </w:pPr>
+      <w:rPr>
+        <w:rFonts w:ascii="Symbol" w:hAnsi="Symbol" w:hint="default"/>
+      </w:rPr>
+    </w:lvl>
+    <w:lvl w:ilvl="7" w:tplc="18090003" w:tentative="1">
+      <w:start w:val="1"/>
+      <w:numFmt w:val="bullet"/>
+      <w:lvlText w:val="o"/>
+      <w:lvlJc w:val="left"/>
+      <w:pPr>
+        <w:ind w:left="6480" w:hanging="360"/>
+      </w:pPr>
+      <w:rPr>
+        <w:rFonts w:ascii="Courier New" w:hAnsi="Courier New" w:cs="Courier New" w:hint="default"/>
+      </w:rPr>
+    </w:lvl>
+    <w:lvl w:ilvl="8" w:tplc="18090005" w:tentative="1">
+      <w:start w:val="1"/>
+      <w:numFmt w:val="bullet"/>
+      <w:lvlText w:val=""/>
+      <w:lvlJc w:val="left"/>
+      <w:pPr>
+        <w:ind w:left="7200" w:hanging="360"/>
+      </w:pPr>
+      <w:rPr>
+        <w:rFonts w:ascii="Wingdings" w:hAnsi="Wingdings" w:hint="default"/>
+      </w:rPr>
+    </w:lvl>
+  </w:abstractNum>
+  <w:abstractNum w:abstractNumId="23" w15:restartNumberingAfterBreak="0">
     <w:nsid w:val="25514E3A"/>
     <w:multiLevelType w:val="hybridMultilevel"/>
     <w:tmpl w:val="A6BA9C3A"/>
@@ -3541,7 +4208,7 @@
       </w:pPr>
     </w:lvl>
   </w:abstractNum>
-  <w:abstractNum w:abstractNumId="23" w15:restartNumberingAfterBreak="0">
+  <w:abstractNum w:abstractNumId="24" w15:restartNumberingAfterBreak="0">
     <w:nsid w:val="276D3E78"/>
     <w:multiLevelType w:val="multilevel"/>
     <w:tmpl w:val="3D4E3554"/>
@@ -3659,7 +4326,7 @@
       </w:rPr>
     </w:lvl>
   </w:abstractNum>
-  <w:abstractNum w:abstractNumId="24" w15:restartNumberingAfterBreak="0">
+  <w:abstractNum w:abstractNumId="25" w15:restartNumberingAfterBreak="0">
     <w:nsid w:val="2A536E07"/>
     <w:multiLevelType w:val="hybridMultilevel"/>
     <w:tmpl w:val="A46EBF66"/>
@@ -3775,7 +4442,7 @@
       </w:pPr>
     </w:lvl>
   </w:abstractNum>
-  <w:abstractNum w:abstractNumId="25" w15:restartNumberingAfterBreak="0">
+  <w:abstractNum w:abstractNumId="26" w15:restartNumberingAfterBreak="0">
     <w:nsid w:val="2BAE65D0"/>
     <w:multiLevelType w:val="multilevel"/>
     <w:tmpl w:val="E932B088"/>
@@ -3893,7 +4560,7 @@
       </w:rPr>
     </w:lvl>
   </w:abstractNum>
-  <w:abstractNum w:abstractNumId="26" w15:restartNumberingAfterBreak="0">
+  <w:abstractNum w:abstractNumId="27" w15:restartNumberingAfterBreak="0">
     <w:nsid w:val="2E5477AE"/>
     <w:multiLevelType w:val="hybridMultilevel"/>
     <w:tmpl w:val="CD5485F6"/>
@@ -3988,7 +4655,7 @@
       </w:pPr>
     </w:lvl>
   </w:abstractNum>
-  <w:abstractNum w:abstractNumId="27" w15:restartNumberingAfterBreak="0">
+  <w:abstractNum w:abstractNumId="28" w15:restartNumberingAfterBreak="0">
     <w:nsid w:val="354A2700"/>
     <w:multiLevelType w:val="hybridMultilevel"/>
     <w:tmpl w:val="A49692E0"/>
@@ -4101,7 +4768,7 @@
       </w:rPr>
     </w:lvl>
   </w:abstractNum>
-  <w:abstractNum w:abstractNumId="28" w15:restartNumberingAfterBreak="0">
+  <w:abstractNum w:abstractNumId="29" w15:restartNumberingAfterBreak="0">
     <w:nsid w:val="3880570D"/>
     <w:multiLevelType w:val="singleLevel"/>
     <w:tmpl w:val="1EDC1DB2"/>
@@ -4122,7 +4789,7 @@
       </w:rPr>
     </w:lvl>
   </w:abstractNum>
-  <w:abstractNum w:abstractNumId="29" w15:restartNumberingAfterBreak="0">
+  <w:abstractNum w:abstractNumId="30" w15:restartNumberingAfterBreak="0">
     <w:nsid w:val="3CD278A3"/>
     <w:multiLevelType w:val="multilevel"/>
     <w:tmpl w:val="466E6226"/>
@@ -4245,7 +4912,120 @@
       </w:rPr>
     </w:lvl>
   </w:abstractNum>
-  <w:abstractNum w:abstractNumId="30" w15:restartNumberingAfterBreak="0">
+  <w:abstractNum w:abstractNumId="31" w15:restartNumberingAfterBreak="0">
+    <w:nsid w:val="409C5761"/>
+    <w:multiLevelType w:val="hybridMultilevel"/>
+    <w:tmpl w:val="F3EEA824"/>
+    <w:lvl w:ilvl="0" w:tplc="18090005">
+      <w:start w:val="1"/>
+      <w:numFmt w:val="bullet"/>
+      <w:lvlText w:val=""/>
+      <w:lvlJc w:val="left"/>
+      <w:pPr>
+        <w:ind w:left="1440" w:hanging="360"/>
+      </w:pPr>
+      <w:rPr>
+        <w:rFonts w:ascii="Wingdings" w:hAnsi="Wingdings" w:hint="default"/>
+      </w:rPr>
+    </w:lvl>
+    <w:lvl w:ilvl="1" w:tplc="18090003" w:tentative="1">
+      <w:start w:val="1"/>
+      <w:numFmt w:val="bullet"/>
+      <w:lvlText w:val="o"/>
+      <w:lvlJc w:val="left"/>
+      <w:pPr>
+        <w:ind w:left="2160" w:hanging="360"/>
+      </w:pPr>
+      <w:rPr>
+        <w:rFonts w:ascii="Courier New" w:hAnsi="Courier New" w:cs="Courier New" w:hint="default"/>
+      </w:rPr>
+    </w:lvl>
+    <w:lvl w:ilvl="2" w:tplc="18090005" w:tentative="1">
+      <w:start w:val="1"/>
+      <w:numFmt w:val="bullet"/>
+      <w:lvlText w:val=""/>
+      <w:lvlJc w:val="left"/>
+      <w:pPr>
+        <w:ind w:left="2880" w:hanging="360"/>
+      </w:pPr>
+      <w:rPr>
+        <w:rFonts w:ascii="Wingdings" w:hAnsi="Wingdings" w:hint="default"/>
+      </w:rPr>
+    </w:lvl>
+    <w:lvl w:ilvl="3" w:tplc="18090001" w:tentative="1">
+      <w:start w:val="1"/>
+      <w:numFmt w:val="bullet"/>
+      <w:lvlText w:val=""/>
+      <w:lvlJc w:val="left"/>
+      <w:pPr>
+        <w:ind w:left="3600" w:hanging="360"/>
+      </w:pPr>
+      <w:rPr>
+        <w:rFonts w:ascii="Symbol" w:hAnsi="Symbol" w:hint="default"/>
+      </w:rPr>
+    </w:lvl>
+    <w:lvl w:ilvl="4" w:tplc="18090003" w:tentative="1">
+      <w:start w:val="1"/>
+      <w:numFmt w:val="bullet"/>
+      <w:lvlText w:val="o"/>
+      <w:lvlJc w:val="left"/>
+      <w:pPr>
+        <w:ind w:left="4320" w:hanging="360"/>
+      </w:pPr>
+      <w:rPr>
+        <w:rFonts w:ascii="Courier New" w:hAnsi="Courier New" w:cs="Courier New" w:hint="default"/>
+      </w:rPr>
+    </w:lvl>
+    <w:lvl w:ilvl="5" w:tplc="18090005" w:tentative="1">
+      <w:start w:val="1"/>
+      <w:numFmt w:val="bullet"/>
+      <w:lvlText w:val=""/>
+      <w:lvlJc w:val="left"/>
+      <w:pPr>
+        <w:ind w:left="5040" w:hanging="360"/>
+      </w:pPr>
+      <w:rPr>
+        <w:rFonts w:ascii="Wingdings" w:hAnsi="Wingdings" w:hint="default"/>
+      </w:rPr>
+    </w:lvl>
+    <w:lvl w:ilvl="6" w:tplc="18090001" w:tentative="1">
+      <w:start w:val="1"/>
+      <w:numFmt w:val="bullet"/>
+      <w:lvlText w:val=""/>
+      <w:lvlJc w:val="left"/>
+      <w:pPr>
+        <w:ind w:left="5760" w:hanging="360"/>
+      </w:pPr>
+      <w:rPr>
+        <w:rFonts w:ascii="Symbol" w:hAnsi="Symbol" w:hint="default"/>
+      </w:rPr>
+    </w:lvl>
+    <w:lvl w:ilvl="7" w:tplc="18090003" w:tentative="1">
+      <w:start w:val="1"/>
+      <w:numFmt w:val="bullet"/>
+      <w:lvlText w:val="o"/>
+      <w:lvlJc w:val="left"/>
+      <w:pPr>
+        <w:ind w:left="6480" w:hanging="360"/>
+      </w:pPr>
+      <w:rPr>
+        <w:rFonts w:ascii="Courier New" w:hAnsi="Courier New" w:cs="Courier New" w:hint="default"/>
+      </w:rPr>
+    </w:lvl>
+    <w:lvl w:ilvl="8" w:tplc="18090005" w:tentative="1">
+      <w:start w:val="1"/>
+      <w:numFmt w:val="bullet"/>
+      <w:lvlText w:val=""/>
+      <w:lvlJc w:val="left"/>
+      <w:pPr>
+        <w:ind w:left="7200" w:hanging="360"/>
+      </w:pPr>
+      <w:rPr>
+        <w:rFonts w:ascii="Wingdings" w:hAnsi="Wingdings" w:hint="default"/>
+      </w:rPr>
+    </w:lvl>
+  </w:abstractNum>
+  <w:abstractNum w:abstractNumId="32" w15:restartNumberingAfterBreak="0">
     <w:nsid w:val="42B43EEE"/>
     <w:multiLevelType w:val="hybridMultilevel"/>
     <w:tmpl w:val="EDCC5E54"/>
@@ -4358,7 +5138,7 @@
       </w:rPr>
     </w:lvl>
   </w:abstractNum>
-  <w:abstractNum w:abstractNumId="31" w15:restartNumberingAfterBreak="0">
+  <w:abstractNum w:abstractNumId="33" w15:restartNumberingAfterBreak="0">
     <w:nsid w:val="48465C1B"/>
     <w:multiLevelType w:val="multilevel"/>
     <w:tmpl w:val="701697D0"/>
@@ -4499,7 +5279,7 @@
       </w:rPr>
     </w:lvl>
   </w:abstractNum>
-  <w:abstractNum w:abstractNumId="32" w15:restartNumberingAfterBreak="0">
+  <w:abstractNum w:abstractNumId="34" w15:restartNumberingAfterBreak="0">
     <w:nsid w:val="4C150B6F"/>
     <w:multiLevelType w:val="multilevel"/>
     <w:tmpl w:val="2F68FBBC"/>
@@ -4622,7 +5402,7 @@
       </w:rPr>
     </w:lvl>
   </w:abstractNum>
-  <w:abstractNum w:abstractNumId="33" w15:restartNumberingAfterBreak="0">
+  <w:abstractNum w:abstractNumId="35" w15:restartNumberingAfterBreak="0">
     <w:nsid w:val="53F23678"/>
     <w:multiLevelType w:val="multilevel"/>
     <w:tmpl w:val="28E8AA84"/>
@@ -4744,7 +5524,7 @@
       </w:pPr>
     </w:lvl>
   </w:abstractNum>
-  <w:abstractNum w:abstractNumId="34" w15:restartNumberingAfterBreak="0">
+  <w:abstractNum w:abstractNumId="36" w15:restartNumberingAfterBreak="0">
     <w:nsid w:val="5BA76169"/>
     <w:multiLevelType w:val="hybridMultilevel"/>
     <w:tmpl w:val="9FAC045A"/>
@@ -4863,7 +5643,7 @@
       </w:pPr>
     </w:lvl>
   </w:abstractNum>
-  <w:abstractNum w:abstractNumId="35" w15:restartNumberingAfterBreak="0">
+  <w:abstractNum w:abstractNumId="37" w15:restartNumberingAfterBreak="0">
     <w:nsid w:val="5D223DB4"/>
     <w:multiLevelType w:val="hybridMultilevel"/>
     <w:tmpl w:val="A0AA0D2C"/>
@@ -4949,7 +5729,7 @@
       </w:pPr>
     </w:lvl>
   </w:abstractNum>
-  <w:abstractNum w:abstractNumId="36" w15:restartNumberingAfterBreak="0">
+  <w:abstractNum w:abstractNumId="38" w15:restartNumberingAfterBreak="0">
     <w:nsid w:val="5D3F05BE"/>
     <w:multiLevelType w:val="hybridMultilevel"/>
     <w:tmpl w:val="E5DE3436"/>
@@ -5062,7 +5842,7 @@
       </w:rPr>
     </w:lvl>
   </w:abstractNum>
-  <w:abstractNum w:abstractNumId="37" w15:restartNumberingAfterBreak="0">
+  <w:abstractNum w:abstractNumId="39" w15:restartNumberingAfterBreak="0">
     <w:nsid w:val="5EAC4946"/>
     <w:multiLevelType w:val="multilevel"/>
     <w:tmpl w:val="A3186556"/>
@@ -5181,7 +5961,7 @@
       </w:pPr>
     </w:lvl>
   </w:abstractNum>
-  <w:abstractNum w:abstractNumId="38" w15:restartNumberingAfterBreak="0">
+  <w:abstractNum w:abstractNumId="40" w15:restartNumberingAfterBreak="0">
     <w:nsid w:val="5FD950B4"/>
     <w:multiLevelType w:val="multilevel"/>
     <w:tmpl w:val="AA983B30"/>
@@ -5301,7 +6081,120 @@
       </w:pPr>
     </w:lvl>
   </w:abstractNum>
-  <w:abstractNum w:abstractNumId="39" w15:restartNumberingAfterBreak="0">
+  <w:abstractNum w:abstractNumId="41" w15:restartNumberingAfterBreak="0">
+    <w:nsid w:val="649A374B"/>
+    <w:multiLevelType w:val="hybridMultilevel"/>
+    <w:tmpl w:val="04382BB4"/>
+    <w:lvl w:ilvl="0" w:tplc="18090005">
+      <w:start w:val="1"/>
+      <w:numFmt w:val="bullet"/>
+      <w:lvlText w:val=""/>
+      <w:lvlJc w:val="left"/>
+      <w:pPr>
+        <w:ind w:left="1440" w:hanging="360"/>
+      </w:pPr>
+      <w:rPr>
+        <w:rFonts w:ascii="Wingdings" w:hAnsi="Wingdings" w:hint="default"/>
+      </w:rPr>
+    </w:lvl>
+    <w:lvl w:ilvl="1" w:tplc="18090003" w:tentative="1">
+      <w:start w:val="1"/>
+      <w:numFmt w:val="bullet"/>
+      <w:lvlText w:val="o"/>
+      <w:lvlJc w:val="left"/>
+      <w:pPr>
+        <w:ind w:left="2160" w:hanging="360"/>
+      </w:pPr>
+      <w:rPr>
+        <w:rFonts w:ascii="Courier New" w:hAnsi="Courier New" w:cs="Courier New" w:hint="default"/>
+      </w:rPr>
+    </w:lvl>
+    <w:lvl w:ilvl="2" w:tplc="18090005" w:tentative="1">
+      <w:start w:val="1"/>
+      <w:numFmt w:val="bullet"/>
+      <w:lvlText w:val=""/>
+      <w:lvlJc w:val="left"/>
+      <w:pPr>
+        <w:ind w:left="2880" w:hanging="360"/>
+      </w:pPr>
+      <w:rPr>
+        <w:rFonts w:ascii="Wingdings" w:hAnsi="Wingdings" w:hint="default"/>
+      </w:rPr>
+    </w:lvl>
+    <w:lvl w:ilvl="3" w:tplc="18090001" w:tentative="1">
+      <w:start w:val="1"/>
+      <w:numFmt w:val="bullet"/>
+      <w:lvlText w:val=""/>
+      <w:lvlJc w:val="left"/>
+      <w:pPr>
+        <w:ind w:left="3600" w:hanging="360"/>
+      </w:pPr>
+      <w:rPr>
+        <w:rFonts w:ascii="Symbol" w:hAnsi="Symbol" w:hint="default"/>
+      </w:rPr>
+    </w:lvl>
+    <w:lvl w:ilvl="4" w:tplc="18090003" w:tentative="1">
+      <w:start w:val="1"/>
+      <w:numFmt w:val="bullet"/>
+      <w:lvlText w:val="o"/>
+      <w:lvlJc w:val="left"/>
+      <w:pPr>
+        <w:ind w:left="4320" w:hanging="360"/>
+      </w:pPr>
+      <w:rPr>
+        <w:rFonts w:ascii="Courier New" w:hAnsi="Courier New" w:cs="Courier New" w:hint="default"/>
+      </w:rPr>
+    </w:lvl>
+    <w:lvl w:ilvl="5" w:tplc="18090005" w:tentative="1">
+      <w:start w:val="1"/>
+      <w:numFmt w:val="bullet"/>
+      <w:lvlText w:val=""/>
+      <w:lvlJc w:val="left"/>
+      <w:pPr>
+        <w:ind w:left="5040" w:hanging="360"/>
+      </w:pPr>
+      <w:rPr>
+        <w:rFonts w:ascii="Wingdings" w:hAnsi="Wingdings" w:hint="default"/>
+      </w:rPr>
+    </w:lvl>
+    <w:lvl w:ilvl="6" w:tplc="18090001" w:tentative="1">
+      <w:start w:val="1"/>
+      <w:numFmt w:val="bullet"/>
+      <w:lvlText w:val=""/>
+      <w:lvlJc w:val="left"/>
+      <w:pPr>
+        <w:ind w:left="5760" w:hanging="360"/>
+      </w:pPr>
+      <w:rPr>
+        <w:rFonts w:ascii="Symbol" w:hAnsi="Symbol" w:hint="default"/>
+      </w:rPr>
+    </w:lvl>
+    <w:lvl w:ilvl="7" w:tplc="18090003" w:tentative="1">
+      <w:start w:val="1"/>
+      <w:numFmt w:val="bullet"/>
+      <w:lvlText w:val="o"/>
+      <w:lvlJc w:val="left"/>
+      <w:pPr>
+        <w:ind w:left="6480" w:hanging="360"/>
+      </w:pPr>
+      <w:rPr>
+        <w:rFonts w:ascii="Courier New" w:hAnsi="Courier New" w:cs="Courier New" w:hint="default"/>
+      </w:rPr>
+    </w:lvl>
+    <w:lvl w:ilvl="8" w:tplc="18090005" w:tentative="1">
+      <w:start w:val="1"/>
+      <w:numFmt w:val="bullet"/>
+      <w:lvlText w:val=""/>
+      <w:lvlJc w:val="left"/>
+      <w:pPr>
+        <w:ind w:left="7200" w:hanging="360"/>
+      </w:pPr>
+      <w:rPr>
+        <w:rFonts w:ascii="Wingdings" w:hAnsi="Wingdings" w:hint="default"/>
+      </w:rPr>
+    </w:lvl>
+  </w:abstractNum>
+  <w:abstractNum w:abstractNumId="42" w15:restartNumberingAfterBreak="0">
     <w:nsid w:val="64AD0730"/>
     <w:multiLevelType w:val="multilevel"/>
     <w:tmpl w:val="BD88AE3A"/>
@@ -5419,7 +6312,120 @@
       </w:pPr>
     </w:lvl>
   </w:abstractNum>
-  <w:abstractNum w:abstractNumId="40" w15:restartNumberingAfterBreak="0">
+  <w:abstractNum w:abstractNumId="43" w15:restartNumberingAfterBreak="0">
+    <w:nsid w:val="663A1BFC"/>
+    <w:multiLevelType w:val="hybridMultilevel"/>
+    <w:tmpl w:val="B7B08FA0"/>
+    <w:lvl w:ilvl="0" w:tplc="18090001">
+      <w:start w:val="1"/>
+      <w:numFmt w:val="bullet"/>
+      <w:lvlText w:val=""/>
+      <w:lvlJc w:val="left"/>
+      <w:pPr>
+        <w:ind w:left="1440" w:hanging="360"/>
+      </w:pPr>
+      <w:rPr>
+        <w:rFonts w:ascii="Symbol" w:hAnsi="Symbol" w:hint="default"/>
+      </w:rPr>
+    </w:lvl>
+    <w:lvl w:ilvl="1" w:tplc="18090003" w:tentative="1">
+      <w:start w:val="1"/>
+      <w:numFmt w:val="bullet"/>
+      <w:lvlText w:val="o"/>
+      <w:lvlJc w:val="left"/>
+      <w:pPr>
+        <w:ind w:left="2160" w:hanging="360"/>
+      </w:pPr>
+      <w:rPr>
+        <w:rFonts w:ascii="Courier New" w:hAnsi="Courier New" w:cs="Courier New" w:hint="default"/>
+      </w:rPr>
+    </w:lvl>
+    <w:lvl w:ilvl="2" w:tplc="18090005" w:tentative="1">
+      <w:start w:val="1"/>
+      <w:numFmt w:val="bullet"/>
+      <w:lvlText w:val=""/>
+      <w:lvlJc w:val="left"/>
+      <w:pPr>
+        <w:ind w:left="2880" w:hanging="360"/>
+      </w:pPr>
+      <w:rPr>
+        <w:rFonts w:ascii="Wingdings" w:hAnsi="Wingdings" w:hint="default"/>
+      </w:rPr>
+    </w:lvl>
+    <w:lvl w:ilvl="3" w:tplc="18090001" w:tentative="1">
+      <w:start w:val="1"/>
+      <w:numFmt w:val="bullet"/>
+      <w:lvlText w:val=""/>
+      <w:lvlJc w:val="left"/>
+      <w:pPr>
+        <w:ind w:left="3600" w:hanging="360"/>
+      </w:pPr>
+      <w:rPr>
+        <w:rFonts w:ascii="Symbol" w:hAnsi="Symbol" w:hint="default"/>
+      </w:rPr>
+    </w:lvl>
+    <w:lvl w:ilvl="4" w:tplc="18090003" w:tentative="1">
+      <w:start w:val="1"/>
+      <w:numFmt w:val="bullet"/>
+      <w:lvlText w:val="o"/>
+      <w:lvlJc w:val="left"/>
+      <w:pPr>
+        <w:ind w:left="4320" w:hanging="360"/>
+      </w:pPr>
+      <w:rPr>
+        <w:rFonts w:ascii="Courier New" w:hAnsi="Courier New" w:cs="Courier New" w:hint="default"/>
+      </w:rPr>
+    </w:lvl>
+    <w:lvl w:ilvl="5" w:tplc="18090005" w:tentative="1">
+      <w:start w:val="1"/>
+      <w:numFmt w:val="bullet"/>
+      <w:lvlText w:val=""/>
+      <w:lvlJc w:val="left"/>
+      <w:pPr>
+        <w:ind w:left="5040" w:hanging="360"/>
+      </w:pPr>
+      <w:rPr>
+        <w:rFonts w:ascii="Wingdings" w:hAnsi="Wingdings" w:hint="default"/>
+      </w:rPr>
+    </w:lvl>
+    <w:lvl w:ilvl="6" w:tplc="18090001" w:tentative="1">
+      <w:start w:val="1"/>
+      <w:numFmt w:val="bullet"/>
+      <w:lvlText w:val=""/>
+      <w:lvlJc w:val="left"/>
+      <w:pPr>
+        <w:ind w:left="5760" w:hanging="360"/>
+      </w:pPr>
+      <w:rPr>
+        <w:rFonts w:ascii="Symbol" w:hAnsi="Symbol" w:hint="default"/>
+      </w:rPr>
+    </w:lvl>
+    <w:lvl w:ilvl="7" w:tplc="18090003" w:tentative="1">
+      <w:start w:val="1"/>
+      <w:numFmt w:val="bullet"/>
+      <w:lvlText w:val="o"/>
+      <w:lvlJc w:val="left"/>
+      <w:pPr>
+        <w:ind w:left="6480" w:hanging="360"/>
+      </w:pPr>
+      <w:rPr>
+        <w:rFonts w:ascii="Courier New" w:hAnsi="Courier New" w:cs="Courier New" w:hint="default"/>
+      </w:rPr>
+    </w:lvl>
+    <w:lvl w:ilvl="8" w:tplc="18090005" w:tentative="1">
+      <w:start w:val="1"/>
+      <w:numFmt w:val="bullet"/>
+      <w:lvlText w:val=""/>
+      <w:lvlJc w:val="left"/>
+      <w:pPr>
+        <w:ind w:left="7200" w:hanging="360"/>
+      </w:pPr>
+      <w:rPr>
+        <w:rFonts w:ascii="Wingdings" w:hAnsi="Wingdings" w:hint="default"/>
+      </w:rPr>
+    </w:lvl>
+  </w:abstractNum>
+  <w:abstractNum w:abstractNumId="44" w15:restartNumberingAfterBreak="0">
     <w:nsid w:val="677420EC"/>
     <w:multiLevelType w:val="hybridMultilevel"/>
     <w:tmpl w:val="F112CD8A"/>
@@ -5533,7 +6539,7 @@
       </w:pPr>
     </w:lvl>
   </w:abstractNum>
-  <w:abstractNum w:abstractNumId="41" w15:restartNumberingAfterBreak="0">
+  <w:abstractNum w:abstractNumId="45" w15:restartNumberingAfterBreak="0">
     <w:nsid w:val="67CC5888"/>
     <w:multiLevelType w:val="multilevel"/>
     <w:tmpl w:val="6B68E660"/>
@@ -5653,7 +6659,7 @@
       </w:pPr>
     </w:lvl>
   </w:abstractNum>
-  <w:abstractNum w:abstractNumId="42" w15:restartNumberingAfterBreak="0">
+  <w:abstractNum w:abstractNumId="46" w15:restartNumberingAfterBreak="0">
     <w:nsid w:val="696502A7"/>
     <w:multiLevelType w:val="hybridMultilevel"/>
     <w:tmpl w:val="E3EC8426"/>
@@ -5793,7 +6799,7 @@
       </w:rPr>
     </w:lvl>
   </w:abstractNum>
-  <w:abstractNum w:abstractNumId="43" w15:restartNumberingAfterBreak="0">
+  <w:abstractNum w:abstractNumId="47" w15:restartNumberingAfterBreak="0">
     <w:nsid w:val="6E6C7CA7"/>
     <w:multiLevelType w:val="hybridMultilevel"/>
     <w:tmpl w:val="AF20DD84"/>
@@ -5906,7 +6912,7 @@
       </w:rPr>
     </w:lvl>
   </w:abstractNum>
-  <w:abstractNum w:abstractNumId="44" w15:restartNumberingAfterBreak="0">
+  <w:abstractNum w:abstractNumId="48" w15:restartNumberingAfterBreak="0">
     <w:nsid w:val="70C50460"/>
     <w:multiLevelType w:val="multilevel"/>
     <w:tmpl w:val="2AAEA4C4"/>
@@ -6026,7 +7032,7 @@
       </w:pPr>
     </w:lvl>
   </w:abstractNum>
-  <w:abstractNum w:abstractNumId="45" w15:restartNumberingAfterBreak="0">
+  <w:abstractNum w:abstractNumId="49" w15:restartNumberingAfterBreak="0">
     <w:nsid w:val="73641DCF"/>
     <w:multiLevelType w:val="hybridMultilevel"/>
     <w:tmpl w:val="7098D1B2"/>
@@ -6152,16 +7158,16 @@
     <w:abstractNumId w:val="17"/>
   </w:num>
   <w:num w:numId="5">
-    <w:abstractNumId w:val="41"/>
+    <w:abstractNumId w:val="45"/>
   </w:num>
   <w:num w:numId="6">
-    <w:abstractNumId w:val="44"/>
+    <w:abstractNumId w:val="48"/>
   </w:num>
   <w:num w:numId="7">
-    <w:abstractNumId w:val="38"/>
+    <w:abstractNumId w:val="40"/>
   </w:num>
   <w:num w:numId="8">
-    <w:abstractNumId w:val="37"/>
+    <w:abstractNumId w:val="39"/>
   </w:num>
   <w:num w:numId="9">
     <w:abstractNumId w:val="6"/>
@@ -6176,22 +7182,22 @@
     <w:abstractNumId w:val="0"/>
   </w:num>
   <w:num w:numId="13">
-    <w:abstractNumId w:val="39"/>
+    <w:abstractNumId w:val="42"/>
   </w:num>
   <w:num w:numId="14">
-    <w:abstractNumId w:val="28"/>
+    <w:abstractNumId w:val="29"/>
   </w:num>
   <w:num w:numId="15">
+    <w:abstractNumId w:val="35"/>
+  </w:num>
+  <w:num w:numId="16">
     <w:abstractNumId w:val="33"/>
   </w:num>
-  <w:num w:numId="16">
-    <w:abstractNumId w:val="31"/>
-  </w:num>
   <w:num w:numId="17">
-    <w:abstractNumId w:val="29"/>
+    <w:abstractNumId w:val="30"/>
   </w:num>
   <w:num w:numId="18">
-    <w:abstractNumId w:val="22"/>
+    <w:abstractNumId w:val="23"/>
   </w:num>
   <w:num w:numId="19">
     <w:abstractNumId w:val="3"/>
@@ -6200,7 +7206,7 @@
     <w:abstractNumId w:val="19"/>
   </w:num>
   <w:num w:numId="21">
-    <w:abstractNumId w:val="40"/>
+    <w:abstractNumId w:val="44"/>
   </w:num>
   <w:num w:numId="22">
     <w:abstractNumId w:val="18"/>
@@ -6212,46 +7218,46 @@
     <w:abstractNumId w:val="20"/>
   </w:num>
   <w:num w:numId="25">
+    <w:abstractNumId w:val="36"/>
+  </w:num>
+  <w:num w:numId="26">
+    <w:abstractNumId w:val="46"/>
+  </w:num>
+  <w:num w:numId="27">
+    <w:abstractNumId w:val="25"/>
+  </w:num>
+  <w:num w:numId="28">
     <w:abstractNumId w:val="34"/>
   </w:num>
-  <w:num w:numId="26">
-    <w:abstractNumId w:val="42"/>
+  <w:num w:numId="29">
+    <w:abstractNumId w:val="27"/>
   </w:num>
-  <w:num w:numId="27">
+  <w:num w:numId="30">
+    <w:abstractNumId w:val="37"/>
+  </w:num>
+  <w:num w:numId="31">
+    <w:abstractNumId w:val="26"/>
+  </w:num>
+  <w:num w:numId="32">
     <w:abstractNumId w:val="24"/>
   </w:num>
-  <w:num w:numId="28">
-    <w:abstractNumId w:val="32"/>
-  </w:num>
-  <w:num w:numId="29">
-    <w:abstractNumId w:val="26"/>
-  </w:num>
-  <w:num w:numId="30">
+  <w:num w:numId="33">
     <w:abstractNumId w:val="35"/>
   </w:num>
-  <w:num w:numId="31">
-    <w:abstractNumId w:val="25"/>
-  </w:num>
-  <w:num w:numId="32">
-    <w:abstractNumId w:val="23"/>
-  </w:num>
-  <w:num w:numId="33">
-    <w:abstractNumId w:val="33"/>
-  </w:num>
   <w:num w:numId="34">
-    <w:abstractNumId w:val="27"/>
+    <w:abstractNumId w:val="28"/>
   </w:num>
   <w:num w:numId="35">
-    <w:abstractNumId w:val="33"/>
+    <w:abstractNumId w:val="35"/>
   </w:num>
   <w:num w:numId="36">
-    <w:abstractNumId w:val="33"/>
+    <w:abstractNumId w:val="35"/>
   </w:num>
   <w:num w:numId="37">
     <w:abstractNumId w:val="21"/>
   </w:num>
   <w:num w:numId="38">
-    <w:abstractNumId w:val="33"/>
+    <w:abstractNumId w:val="35"/>
     <w:lvlOverride w:ilvl="0">
       <w:startOverride w:val="1"/>
     </w:lvlOverride>
@@ -6281,7 +7287,7 @@
     </w:lvlOverride>
   </w:num>
   <w:num w:numId="39">
-    <w:abstractNumId w:val="33"/>
+    <w:abstractNumId w:val="35"/>
     <w:lvlOverride w:ilvl="0">
       <w:startOverride w:val="1"/>
     </w:lvlOverride>
@@ -6311,25 +7317,37 @@
     </w:lvlOverride>
   </w:num>
   <w:num w:numId="40">
-    <w:abstractNumId w:val="45"/>
+    <w:abstractNumId w:val="49"/>
   </w:num>
   <w:num w:numId="41">
-    <w:abstractNumId w:val="36"/>
+    <w:abstractNumId w:val="38"/>
   </w:num>
   <w:num w:numId="42">
-    <w:abstractNumId w:val="43"/>
+    <w:abstractNumId w:val="47"/>
   </w:num>
   <w:num w:numId="43">
-    <w:abstractNumId w:val="30"/>
+    <w:abstractNumId w:val="32"/>
   </w:num>
   <w:num w:numId="44">
     <w:abstractNumId w:val="16"/>
   </w:num>
   <w:num w:numId="45">
-    <w:abstractNumId w:val="33"/>
+    <w:abstractNumId w:val="35"/>
   </w:num>
   <w:num w:numId="46">
-    <w:abstractNumId w:val="33"/>
+    <w:abstractNumId w:val="35"/>
+  </w:num>
+  <w:num w:numId="47">
+    <w:abstractNumId w:val="43"/>
+  </w:num>
+  <w:num w:numId="48">
+    <w:abstractNumId w:val="22"/>
+  </w:num>
+  <w:num w:numId="49">
+    <w:abstractNumId w:val="31"/>
+  </w:num>
+  <w:num w:numId="50">
+    <w:abstractNumId w:val="41"/>
   </w:num>
   <w:numIdMacAtCleanup w:val="32"/>
 </w:numbering>
@@ -6726,7 +7744,7 @@
   <w:style w:type="paragraph" w:default="1" w:styleId="Normal">
     <w:name w:val="Normal"/>
     <w:qFormat/>
-    <w:rsid w:val="00570F9E"/>
+    <w:rsid w:val="006575B3"/>
     <w:pPr>
       <w:spacing w:after="160" w:line="259" w:lineRule="auto"/>
     </w:pPr>
@@ -6952,7 +7970,7 @@
     <w:uiPriority w:val="1"/>
     <w:semiHidden/>
     <w:unhideWhenUsed/>
-    <w:rsid w:val="00570F9E"/>
+    <w:rsid w:val="006575B3"/>
   </w:style>
   <w:style w:type="table" w:default="1" w:styleId="TableNormal">
     <w:name w:val="Normal Table"/>
@@ -6974,7 +7992,7 @@
     <w:uiPriority w:val="99"/>
     <w:semiHidden/>
     <w:unhideWhenUsed/>
-    <w:rsid w:val="00570F9E"/>
+    <w:rsid w:val="006575B3"/>
   </w:style>
   <w:style w:type="paragraph" w:styleId="Header">
     <w:name w:val="header"/>
@@ -9691,7 +10709,7 @@
 </file>
 
 <file path=customXml/itemProps1.xml><?xml version="1.0" encoding="utf-8"?>
-<ds:datastoreItem xmlns:ds="http://schemas.openxmlformats.org/officeDocument/2006/customXml" ds:itemID="{5CAF776F-1DB6-417A-BBFB-804F2CC1C608}">
+<ds:datastoreItem xmlns:ds="http://schemas.openxmlformats.org/officeDocument/2006/customXml" ds:itemID="{D7E64340-416F-4AD6-B6FE-E6B4D3D34551}">
   <ds:schemaRefs>
     <ds:schemaRef ds:uri="http://schemas.openxmlformats.org/officeDocument/2006/bibliography"/>
   </ds:schemaRefs>

</xml_diff>